<commit_message>
Modificate immagini, aggiornata presentazione e doc
</commit_message>
<xml_diff>
--- a/documentazione/eng_version/BankRobberyDoc.docx
+++ b/documentazione/eng_version/BankRobberyDoc.docx
@@ -7544,12 +7544,12 @@
           <wp:anchor distT="0" distB="0" distL="114300" distR="114300" simplePos="0" relativeHeight="251673600" behindDoc="0" locked="0" layoutInCell="1" allowOverlap="1">
             <wp:simplePos x="0" y="0"/>
             <wp:positionH relativeFrom="margin">
-              <wp:posOffset>3051442</wp:posOffset>
+              <wp:posOffset>3051810</wp:posOffset>
             </wp:positionH>
             <wp:positionV relativeFrom="paragraph">
-              <wp:posOffset>80712</wp:posOffset>
+              <wp:posOffset>79375</wp:posOffset>
             </wp:positionV>
-            <wp:extent cx="3169920" cy="3865245"/>
+            <wp:extent cx="3169285" cy="3865245"/>
             <wp:effectExtent l="0" t="0" r="0" b="1905"/>
             <wp:wrapSquare wrapText="bothSides"/>
             <wp:docPr id="33" name="Immagine 33"/>
@@ -7578,7 +7578,7 @@
                   <pic:spPr>
                     <a:xfrm>
                       <a:off x="0" y="0"/>
-                      <a:ext cx="3169920" cy="3865245"/>
+                      <a:ext cx="3169285" cy="3865245"/>
                     </a:xfrm>
                     <a:prstGeom prst="rect">
                       <a:avLst/>
@@ -8338,13 +8338,7 @@
         <w:rPr>
           <w:lang w:val="en-GB"/>
         </w:rPr>
-        <w:t>em and a way to approach and violate it without being seen.</w:t>
-      </w:r>
-      <w:r>
-        <w:rPr>
-          <w:lang w:val="en-GB"/>
-        </w:rPr>
-        <w:t xml:space="preserve"> </w:t>
+        <w:t xml:space="preserve">em and a way to approach and violate it without being seen. </w:t>
       </w:r>
     </w:p>
     <w:p>
@@ -8429,104 +8423,86 @@
           <w:numId w:val="2"/>
         </w:numPr>
         <w:spacing w:after="0"/>
-      </w:pPr>
-      <w:proofErr w:type="spellStart"/>
-      <w:r>
-        <w:rPr>
-          <w:b/>
-          <w:bCs/>
-        </w:rPr>
-        <w:t>Possible</w:t>
-      </w:r>
-      <w:proofErr w:type="spellEnd"/>
-      <w:r>
-        <w:rPr>
-          <w:b/>
-          <w:bCs/>
+        <w:rPr>
+          <w:lang w:val="en-GB"/>
+        </w:rPr>
+      </w:pPr>
+      <w:r>
+        <w:rPr>
+          <w:b/>
+          <w:bCs/>
+          <w:lang w:val="en-GB"/>
+        </w:rPr>
+        <w:t>Possible outcomes</w:t>
+      </w:r>
+      <w:r>
+        <w:rPr>
+          <w:lang w:val="en-GB"/>
+        </w:rPr>
+        <w:t xml:space="preserve">: The attack can be conclude with a success(1%) or a failure(99%). </w:t>
+      </w:r>
+      <w:r>
+        <w:rPr>
+          <w:lang w:val="en-GB"/>
+        </w:rPr>
+        <w:t xml:space="preserve">The probability of being detected is high with 35% in case of failure and </w:t>
+      </w:r>
+      <w:r>
+        <w:rPr>
+          <w:lang w:val="en-GB"/>
+        </w:rPr>
+        <w:t>1</w:t>
+      </w:r>
+      <w:r>
+        <w:rPr>
+          <w:lang w:val="en-GB"/>
+        </w:rPr>
+        <w:t>5% in case of a succes</w:t>
+      </w:r>
+      <w:r>
+        <w:rPr>
+          <w:lang w:val="en-GB"/>
+        </w:rPr>
+        <w:t>s</w:t>
+      </w:r>
+      <w:r>
+        <w:rPr>
+          <w:lang w:val="en-GB"/>
+        </w:rPr>
+        <w:t xml:space="preserve">. </w:t>
+      </w:r>
+      <w:r>
+        <w:rPr>
+          <w:lang w:val="en-GB"/>
         </w:rPr>
         <w:t xml:space="preserve"> </w:t>
       </w:r>
-      <w:proofErr w:type="spellStart"/>
-      <w:r>
-        <w:rPr>
-          <w:b/>
-          <w:bCs/>
-        </w:rPr>
-        <w:t>outcomes</w:t>
-      </w:r>
-      <w:proofErr w:type="spellEnd"/>
-      <w:r>
-        <w:t xml:space="preserve">: The </w:t>
-      </w:r>
-      <w:proofErr w:type="spellStart"/>
-      <w:r>
-        <w:t>attack</w:t>
-      </w:r>
-      <w:proofErr w:type="spellEnd"/>
-      <w:r>
-        <w:t xml:space="preserve"> can be conclude with a success(1%) or a </w:t>
-      </w:r>
-      <w:proofErr w:type="spellStart"/>
-      <w:r>
-        <w:t>failure</w:t>
-      </w:r>
-      <w:proofErr w:type="spellEnd"/>
-      <w:r>
-        <w:t xml:space="preserve">(99%). </w:t>
-      </w:r>
-      <w:r>
-        <w:rPr>
-          <w:lang w:val="en-GB"/>
-        </w:rPr>
-        <w:t xml:space="preserve">The probability of being detected is high with 35% in case of failure and </w:t>
-      </w:r>
-      <w:r>
-        <w:rPr>
-          <w:lang w:val="en-GB"/>
-        </w:rPr>
-        <w:t>1</w:t>
-      </w:r>
-      <w:r>
-        <w:rPr>
-          <w:lang w:val="en-GB"/>
-        </w:rPr>
-        <w:t>5% in case of a succes</w:t>
-      </w:r>
-      <w:r>
-        <w:rPr>
-          <w:lang w:val="en-GB"/>
-        </w:rPr>
-        <w:t>s</w:t>
-      </w:r>
-      <w:r>
-        <w:rPr>
-          <w:lang w:val="en-GB"/>
-        </w:rPr>
-        <w:t xml:space="preserve">. </w:t>
-      </w:r>
-      <w:r>
-        <w:rPr>
-          <w:lang w:val="en-GB"/>
-        </w:rPr>
-        <w:t xml:space="preserve"> </w:t>
-      </w:r>
     </w:p>
     <w:p>
       <w:pPr>
         <w:pStyle w:val="Paragrafoelenco"/>
         <w:spacing w:after="0"/>
+        <w:rPr>
+          <w:lang w:val="en-GB"/>
+        </w:rPr>
       </w:pPr>
     </w:p>
     <w:p>
       <w:pPr>
         <w:pStyle w:val="Paragrafoelenco"/>
         <w:spacing w:after="0"/>
+        <w:rPr>
+          <w:lang w:val="en-GB"/>
+        </w:rPr>
       </w:pPr>
     </w:p>
     <w:p>
       <w:pPr>
         <w:spacing w:after="0"/>
         <w:ind w:left="360"/>
+        <w:rPr>
+          <w:lang w:val="en-GB"/>
+        </w:rPr>
       </w:pPr>
     </w:p>
     <w:p>
@@ -8706,6 +8682,9 @@
           <w:numId w:val="2"/>
         </w:numPr>
         <w:spacing w:after="0"/>
+        <w:rPr>
+          <w:lang w:val="en-GB"/>
+        </w:rPr>
       </w:pPr>
       <w:r>
         <w:rPr>
@@ -8769,6 +8748,9 @@
         <w:pStyle w:val="Paragrafoelenco"/>
         <w:spacing w:after="0"/>
         <w:ind w:left="1440"/>
+        <w:rPr>
+          <w:lang w:val="en-GB"/>
+        </w:rPr>
       </w:pPr>
     </w:p>
     <w:p>
@@ -9315,27 +9297,14 @@
                             <w:r>
                               <w:t xml:space="preserve">Figura </w:t>
                             </w:r>
-                            <w:r>
-                              <w:fldChar w:fldCharType="begin"/>
-                            </w:r>
-                            <w:r>
-                              <w:instrText xml:space="preserve"> SEQ Figura \* ARABIC </w:instrText>
-                            </w:r>
-                            <w:r>
-                              <w:fldChar w:fldCharType="separate"/>
-                            </w:r>
-                            <w:r>
-                              <w:rPr>
-                                <w:noProof/>
-                              </w:rPr>
-                              <w:t>2</w:t>
-                            </w:r>
-                            <w:r>
-                              <w:rPr>
-                                <w:noProof/>
-                              </w:rPr>
-                              <w:fldChar w:fldCharType="end"/>
-                            </w:r>
+                            <w:fldSimple w:instr=" SEQ Figura \* ARABIC ">
+                              <w:r>
+                                <w:rPr>
+                                  <w:noProof/>
+                                </w:rPr>
+                                <w:t>2</w:t>
+                              </w:r>
+                            </w:fldSimple>
                             <w:r>
                               <w:t xml:space="preserve"> ADVISE attacco fisico</w:t>
                             </w:r>
@@ -9369,27 +9338,14 @@
                       <w:r>
                         <w:t xml:space="preserve">Figura </w:t>
                       </w:r>
-                      <w:r>
-                        <w:fldChar w:fldCharType="begin"/>
-                      </w:r>
-                      <w:r>
-                        <w:instrText xml:space="preserve"> SEQ Figura \* ARABIC </w:instrText>
-                      </w:r>
-                      <w:r>
-                        <w:fldChar w:fldCharType="separate"/>
-                      </w:r>
-                      <w:r>
-                        <w:rPr>
-                          <w:noProof/>
-                        </w:rPr>
-                        <w:t>2</w:t>
-                      </w:r>
-                      <w:r>
-                        <w:rPr>
-                          <w:noProof/>
-                        </w:rPr>
-                        <w:fldChar w:fldCharType="end"/>
-                      </w:r>
+                      <w:fldSimple w:instr=" SEQ Figura \* ARABIC ">
+                        <w:r>
+                          <w:rPr>
+                            <w:noProof/>
+                          </w:rPr>
+                          <w:t>2</w:t>
+                        </w:r>
+                      </w:fldSimple>
                       <w:r>
                         <w:t xml:space="preserve"> ADVISE attacco fisico</w:t>
                       </w:r>
@@ -9420,6 +9376,18 @@
           <w:lang w:val="en-GB"/>
         </w:rPr>
       </w:pPr>
+    </w:p>
+    <w:p>
+      <w:pPr>
+        <w:spacing w:after="0"/>
+        <w:rPr>
+          <w:b/>
+          <w:bCs/>
+          <w:sz w:val="40"/>
+          <w:szCs w:val="40"/>
+          <w:lang w:val="en-GB"/>
+        </w:rPr>
+      </w:pPr>
       <w:r>
         <w:rPr>
           <w:b/>
@@ -9429,20 +9397,19 @@
           <w:szCs w:val="28"/>
           <w:lang w:val="en-GB"/>
         </w:rPr>
-        <w:lastRenderedPageBreak/>
         <w:drawing>
           <wp:anchor distT="0" distB="0" distL="114300" distR="114300" simplePos="0" relativeHeight="251678720" behindDoc="0" locked="0" layoutInCell="1" allowOverlap="1">
             <wp:simplePos x="0" y="0"/>
             <wp:positionH relativeFrom="margin">
-              <wp:posOffset>3394075</wp:posOffset>
+              <wp:posOffset>3418505</wp:posOffset>
             </wp:positionH>
             <wp:positionV relativeFrom="paragraph">
-              <wp:posOffset>9792</wp:posOffset>
+              <wp:posOffset>4312</wp:posOffset>
             </wp:positionV>
-            <wp:extent cx="2810510" cy="3801745"/>
-            <wp:effectExtent l="0" t="0" r="8890" b="8255"/>
+            <wp:extent cx="3079750" cy="3571875"/>
+            <wp:effectExtent l="0" t="0" r="6350" b="9525"/>
             <wp:wrapSquare wrapText="bothSides"/>
-            <wp:docPr id="37" name="Immagine 37" descr="Immagine che contiene testo, mappa&#10;&#10;Descrizione generata automaticamente"/>
+            <wp:docPr id="37" name="Immagine 37"/>
             <wp:cNvGraphicFramePr>
               <a:graphicFrameLocks xmlns:a="http://schemas.openxmlformats.org/drawingml/2006/main" noChangeAspect="1"/>
             </wp:cNvGraphicFramePr>
@@ -9461,13 +9428,13 @@
                         </a:ext>
                       </a:extLst>
                     </a:blip>
-                    <a:srcRect l="10187" b="4947"/>
+                    <a:srcRect l="10489" t="3334" r="9030" b="5785"/>
                     <a:stretch/>
                   </pic:blipFill>
                   <pic:spPr bwMode="auto">
                     <a:xfrm>
                       <a:off x="0" y="0"/>
-                      <a:ext cx="2810510" cy="3801745"/>
+                      <a:ext cx="3079750" cy="3571875"/>
                     </a:xfrm>
                     <a:prstGeom prst="rect">
                       <a:avLst/>
@@ -9493,10 +9460,7 @@
           </wp:anchor>
         </w:drawing>
       </w:r>
-    </w:p>
-    <w:p>
-      <w:pPr>
-        <w:spacing w:after="0"/>
+      <w:r>
         <w:rPr>
           <w:b/>
           <w:bCs/>
@@ -9504,15 +9468,6 @@
           <w:szCs w:val="40"/>
           <w:lang w:val="en-GB"/>
         </w:rPr>
-      </w:pPr>
-      <w:r>
-        <w:rPr>
-          <w:b/>
-          <w:bCs/>
-          <w:sz w:val="40"/>
-          <w:szCs w:val="40"/>
-          <w:lang w:val="en-GB"/>
-        </w:rPr>
         <w:t>Cyber Attack</w:t>
       </w:r>
     </w:p>
@@ -9677,6 +9632,8 @@
         </w:rPr>
         <w:t>ocial Engineer</w:t>
       </w:r>
+      <w:bookmarkStart w:id="0" w:name="_GoBack"/>
+      <w:bookmarkEnd w:id="0"/>
     </w:p>
     <w:p>
       <w:pPr>
@@ -9809,15 +9766,7 @@
           <w:szCs w:val="20"/>
           <w:lang w:val="en-GB"/>
         </w:rPr>
-        <w:t>: 0</w:t>
-      </w:r>
-      <w:r>
-        <w:rPr>
-          <w:sz w:val="20"/>
-          <w:szCs w:val="20"/>
-          <w:lang w:val="en-GB"/>
-        </w:rPr>
-        <w:t>.4</w:t>
+        <w:t>: 0.4</w:t>
       </w:r>
     </w:p>
     <w:p>
@@ -10044,6 +9993,9 @@
           <w:numId w:val="3"/>
         </w:numPr>
         <w:spacing w:after="0"/>
+        <w:rPr>
+          <w:lang w:val="en-GB"/>
+        </w:rPr>
       </w:pPr>
       <w:r>
         <w:rPr>
@@ -10071,43 +10023,7 @@
         <w:rPr>
           <w:lang w:val="en-GB"/>
         </w:rPr>
-        <w:t xml:space="preserve">: </w:t>
-      </w:r>
-      <w:r>
-        <w:rPr>
-          <w:lang w:val="en-GB"/>
-        </w:rPr>
-        <w:t>The attack can be concluded with a success(</w:t>
-      </w:r>
-      <w:r>
-        <w:rPr>
-          <w:lang w:val="en-GB"/>
-        </w:rPr>
-        <w:t>1</w:t>
-      </w:r>
-      <w:r>
-        <w:rPr>
-          <w:lang w:val="en-GB"/>
-        </w:rPr>
-        <w:t>%) or with a failure(</w:t>
-      </w:r>
-      <w:r>
-        <w:rPr>
-          <w:lang w:val="en-GB"/>
-        </w:rPr>
-        <w:t>99%</w:t>
-      </w:r>
-      <w:r>
-        <w:rPr>
-          <w:lang w:val="en-GB"/>
-        </w:rPr>
-        <w:t>)</w:t>
-      </w:r>
-      <w:r>
-        <w:rPr>
-          <w:lang w:val="en-GB"/>
-        </w:rPr>
-        <w:t xml:space="preserve">, in each case </w:t>
+        <w:t xml:space="preserve">: The attack can be concluded with a success(1%) or with a failure(99%), in each case </w:t>
       </w:r>
       <w:r>
         <w:rPr>
@@ -10121,6 +10037,9 @@
         <w:pStyle w:val="Paragrafoelenco"/>
         <w:spacing w:after="0"/>
         <w:ind w:left="1440"/>
+        <w:rPr>
+          <w:lang w:val="en-GB"/>
+        </w:rPr>
       </w:pPr>
     </w:p>
     <w:p>
@@ -10164,13 +10083,7 @@
         <w:rPr>
           <w:lang w:val="en-GB"/>
         </w:rPr>
-        <w:t>:</w:t>
-      </w:r>
-      <w:r>
-        <w:rPr>
-          <w:lang w:val="en-GB"/>
-        </w:rPr>
-        <w:t xml:space="preserve"> The attacker needs t</w:t>
+        <w:t>: The attacker needs t</w:t>
       </w:r>
       <w:r>
         <w:rPr>
@@ -10203,13 +10116,7 @@
         <w:rPr>
           <w:lang w:val="en-GB"/>
         </w:rPr>
-        <w:t>:</w:t>
-      </w:r>
-      <w:r>
-        <w:rPr>
-          <w:lang w:val="en-GB"/>
-        </w:rPr>
-        <w:t xml:space="preserve"> The attacker using t</w:t>
+        <w:t>: The attacker using t</w:t>
       </w:r>
       <w:r>
         <w:rPr>
@@ -10235,10 +10142,7 @@
         <w:t>Cost</w:t>
       </w:r>
       <w:r>
-        <w:t>:</w:t>
-      </w:r>
-      <w:r>
-        <w:t xml:space="preserve"> 5</w:t>
+        <w:t>: 5</w:t>
       </w:r>
     </w:p>
     <w:p>
@@ -10258,10 +10162,7 @@
         <w:t>Time</w:t>
       </w:r>
       <w:r>
-        <w:t>:</w:t>
-      </w:r>
-      <w:r>
-        <w:t xml:space="preserve"> 5</w:t>
+        <w:t>: 5</w:t>
       </w:r>
     </w:p>
     <w:p>
@@ -10276,56 +10177,33 @@
           <w:lang w:val="en-GB"/>
         </w:rPr>
       </w:pPr>
-      <w:proofErr w:type="spellStart"/>
-      <w:r>
-        <w:rPr>
-          <w:b/>
-          <w:bCs/>
+      <w:r>
+        <w:rPr>
+          <w:b/>
+          <w:bCs/>
+          <w:lang w:val="en-GB"/>
         </w:rPr>
         <w:t>Possible</w:t>
       </w:r>
-      <w:proofErr w:type="spellEnd"/>
-      <w:r>
+      <w:r>
+        <w:rPr>
+          <w:lang w:val="en-GB"/>
+        </w:rPr>
         <w:t xml:space="preserve"> </w:t>
       </w:r>
-      <w:proofErr w:type="spellStart"/>
-      <w:r>
-        <w:rPr>
-          <w:b/>
-          <w:bCs/>
+      <w:r>
+        <w:rPr>
+          <w:b/>
+          <w:bCs/>
+          <w:lang w:val="en-GB"/>
         </w:rPr>
         <w:t>outcomes</w:t>
       </w:r>
-      <w:proofErr w:type="spellEnd"/>
-      <w:r>
-        <w:t xml:space="preserve">: </w:t>
-      </w:r>
-      <w:r>
-        <w:t xml:space="preserve">The </w:t>
-      </w:r>
-      <w:proofErr w:type="spellStart"/>
-      <w:r>
-        <w:t>attack</w:t>
-      </w:r>
-      <w:proofErr w:type="spellEnd"/>
-      <w:r>
-        <w:t xml:space="preserve"> can be </w:t>
-      </w:r>
-      <w:proofErr w:type="spellStart"/>
-      <w:r>
-        <w:t>concluded</w:t>
-      </w:r>
-      <w:proofErr w:type="spellEnd"/>
-      <w:r>
-        <w:t xml:space="preserve"> with a success(80%) or a </w:t>
-      </w:r>
-      <w:proofErr w:type="spellStart"/>
-      <w:r>
-        <w:t>failure</w:t>
-      </w:r>
-      <w:proofErr w:type="spellEnd"/>
-      <w:r>
-        <w:t xml:space="preserve">(20%). </w:t>
+      <w:r>
+        <w:rPr>
+          <w:lang w:val="en-GB"/>
+        </w:rPr>
+        <w:t xml:space="preserve">: The attack can be concluded with a success(80%) or a failure(20%). </w:t>
       </w:r>
       <w:r>
         <w:rPr>
@@ -10400,13 +10278,7 @@
         <w:rPr>
           <w:lang w:val="en-GB"/>
         </w:rPr>
-        <w:t xml:space="preserve">em and </w:t>
-      </w:r>
-      <w:r>
-        <w:rPr>
-          <w:lang w:val="en-GB"/>
-        </w:rPr>
-        <w:t>to have hacking skills to exploit the system</w:t>
+        <w:t>em and to have hacking skills to exploit the system</w:t>
       </w:r>
     </w:p>
     <w:p>
@@ -10503,103 +10375,55 @@
           <w:numId w:val="3"/>
         </w:numPr>
         <w:spacing w:after="0"/>
-      </w:pPr>
-      <w:proofErr w:type="spellStart"/>
-      <w:r>
-        <w:rPr>
-          <w:b/>
-          <w:bCs/>
+        <w:rPr>
+          <w:lang w:val="en-GB"/>
+        </w:rPr>
+      </w:pPr>
+      <w:r>
+        <w:rPr>
+          <w:b/>
+          <w:bCs/>
+          <w:lang w:val="en-GB"/>
         </w:rPr>
         <w:t>Possible</w:t>
       </w:r>
-      <w:proofErr w:type="spellEnd"/>
-      <w:r>
+      <w:r>
+        <w:rPr>
+          <w:lang w:val="en-GB"/>
+        </w:rPr>
         <w:t xml:space="preserve"> </w:t>
       </w:r>
-      <w:proofErr w:type="spellStart"/>
-      <w:r>
-        <w:rPr>
-          <w:b/>
-          <w:bCs/>
+      <w:r>
+        <w:rPr>
+          <w:b/>
+          <w:bCs/>
+          <w:lang w:val="en-GB"/>
         </w:rPr>
         <w:t>outcomes</w:t>
       </w:r>
-      <w:proofErr w:type="spellEnd"/>
-      <w:r>
+      <w:r>
+        <w:rPr>
+          <w:lang w:val="en-GB"/>
+        </w:rPr>
         <w:t xml:space="preserve">: </w:t>
       </w:r>
       <w:r>
+        <w:rPr>
+          <w:lang w:val="en-GB"/>
+        </w:rPr>
         <w:t xml:space="preserve"> </w:t>
       </w:r>
       <w:r>
-        <w:t xml:space="preserve">The </w:t>
-      </w:r>
-      <w:proofErr w:type="spellStart"/>
-      <w:r>
-        <w:t>attack</w:t>
-      </w:r>
-      <w:proofErr w:type="spellEnd"/>
-      <w:r>
-        <w:t xml:space="preserve"> can be </w:t>
-      </w:r>
-      <w:proofErr w:type="spellStart"/>
-      <w:r>
-        <w:t>concluded</w:t>
-      </w:r>
-      <w:proofErr w:type="spellEnd"/>
-      <w:r>
-        <w:t xml:space="preserve"> with a success(1%) or a </w:t>
-      </w:r>
-      <w:proofErr w:type="spellStart"/>
-      <w:r>
-        <w:t>failure</w:t>
-      </w:r>
-      <w:proofErr w:type="spellEnd"/>
-      <w:r>
-        <w:t xml:space="preserve">(99%). </w:t>
-      </w:r>
-      <w:r>
-        <w:t xml:space="preserve">The </w:t>
-      </w:r>
-      <w:proofErr w:type="spellStart"/>
-      <w:r>
-        <w:t>probability</w:t>
-      </w:r>
-      <w:proofErr w:type="spellEnd"/>
-      <w:r>
-        <w:t xml:space="preserve"> of </w:t>
-      </w:r>
-      <w:proofErr w:type="spellStart"/>
-      <w:r>
-        <w:t>being</w:t>
-      </w:r>
-      <w:proofErr w:type="spellEnd"/>
-      <w:r>
-        <w:t xml:space="preserve"> </w:t>
-      </w:r>
-      <w:proofErr w:type="spellStart"/>
-      <w:r>
-        <w:t>detected</w:t>
-      </w:r>
-      <w:proofErr w:type="spellEnd"/>
-      <w:r>
-        <w:t xml:space="preserve"> </w:t>
-      </w:r>
-      <w:proofErr w:type="spellStart"/>
-      <w:r>
-        <w:t>is</w:t>
-      </w:r>
-      <w:proofErr w:type="spellEnd"/>
-      <w:r>
-        <w:t xml:space="preserve"> of the 5% in case of success or 1% in the case of </w:t>
-      </w:r>
-      <w:proofErr w:type="spellStart"/>
-      <w:r>
-        <w:t>failure</w:t>
-      </w:r>
-      <w:proofErr w:type="spellEnd"/>
-      <w:r>
-        <w:t>.</w:t>
+        <w:rPr>
+          <w:lang w:val="en-GB"/>
+        </w:rPr>
+        <w:t xml:space="preserve">The attack can be concluded with a success(1%) or a failure(99%). </w:t>
+      </w:r>
+      <w:r>
+        <w:rPr>
+          <w:lang w:val="en-GB"/>
+        </w:rPr>
+        <w:t>The probability of being detected is of the 5% in case of success or 1% in the case of failure.</w:t>
       </w:r>
     </w:p>
     <w:p>
@@ -10743,138 +10567,51 @@
           <w:numId w:val="3"/>
         </w:numPr>
         <w:spacing w:after="0"/>
-      </w:pPr>
-      <w:r>
-        <w:rPr>
-          <w:b/>
-          <w:bCs/>
+        <w:rPr>
+          <w:lang w:val="en-GB"/>
+        </w:rPr>
+      </w:pPr>
+      <w:proofErr w:type="spellStart"/>
+      <w:r>
+        <w:rPr>
+          <w:b/>
+          <w:bCs/>
+          <w:lang w:val="en-GB"/>
         </w:rPr>
         <w:t>Possibile</w:t>
       </w:r>
-      <w:r>
+      <w:proofErr w:type="spellEnd"/>
+      <w:r>
+        <w:rPr>
+          <w:lang w:val="en-GB"/>
+        </w:rPr>
         <w:t xml:space="preserve"> </w:t>
       </w:r>
-      <w:proofErr w:type="spellStart"/>
-      <w:r>
-        <w:rPr>
-          <w:b/>
-          <w:bCs/>
+      <w:r>
+        <w:rPr>
+          <w:b/>
+          <w:bCs/>
+          <w:lang w:val="en-GB"/>
         </w:rPr>
         <w:t>outcomes</w:t>
       </w:r>
-      <w:proofErr w:type="spellEnd"/>
-      <w:r>
+      <w:r>
+        <w:rPr>
+          <w:lang w:val="en-GB"/>
+        </w:rPr>
         <w:t>:</w:t>
       </w:r>
       <w:r>
+        <w:rPr>
+          <w:lang w:val="en-GB"/>
+        </w:rPr>
         <w:t xml:space="preserve"> </w:t>
       </w:r>
       <w:r>
-        <w:t xml:space="preserve">The </w:t>
-      </w:r>
-      <w:proofErr w:type="spellStart"/>
-      <w:r>
-        <w:t>attack</w:t>
-      </w:r>
-      <w:proofErr w:type="spellEnd"/>
-      <w:r>
-        <w:t xml:space="preserve"> can be </w:t>
-      </w:r>
-      <w:proofErr w:type="spellStart"/>
-      <w:r>
-        <w:t>concluded</w:t>
-      </w:r>
-      <w:proofErr w:type="spellEnd"/>
-      <w:r>
-        <w:t xml:space="preserve"> with a success(5%) a </w:t>
-      </w:r>
-      <w:proofErr w:type="spellStart"/>
-      <w:r>
-        <w:t>failure</w:t>
-      </w:r>
-      <w:proofErr w:type="spellEnd"/>
-      <w:r>
-        <w:t xml:space="preserve">(65%) or </w:t>
-      </w:r>
-      <w:proofErr w:type="spellStart"/>
-      <w:r>
-        <w:t>because</w:t>
-      </w:r>
-      <w:proofErr w:type="spellEnd"/>
-      <w:r>
-        <w:t xml:space="preserve"> the </w:t>
-      </w:r>
-      <w:proofErr w:type="spellStart"/>
-      <w:r>
-        <w:t>technician</w:t>
-      </w:r>
-      <w:proofErr w:type="spellEnd"/>
-      <w:r>
-        <w:t xml:space="preserve"> </w:t>
-      </w:r>
-      <w:proofErr w:type="spellStart"/>
-      <w:r>
-        <w:t>has</w:t>
-      </w:r>
-      <w:proofErr w:type="spellEnd"/>
-      <w:r>
-        <w:t xml:space="preserve"> </w:t>
-      </w:r>
-      <w:proofErr w:type="spellStart"/>
-      <w:r>
-        <w:t>found</w:t>
-      </w:r>
-      <w:proofErr w:type="spellEnd"/>
-      <w:r>
-        <w:t xml:space="preserve"> the backdoor and </w:t>
-      </w:r>
-      <w:proofErr w:type="spellStart"/>
-      <w:r>
-        <w:t>close</w:t>
-      </w:r>
-      <w:proofErr w:type="spellEnd"/>
-      <w:r>
-        <w:t xml:space="preserve"> </w:t>
-      </w:r>
-      <w:proofErr w:type="spellStart"/>
-      <w:r>
-        <w:t>it</w:t>
-      </w:r>
-      <w:proofErr w:type="spellEnd"/>
-      <w:r>
-        <w:t xml:space="preserve">(30%). In the last case the </w:t>
-      </w:r>
-      <w:proofErr w:type="spellStart"/>
-      <w:r>
-        <w:t>attackers</w:t>
-      </w:r>
-      <w:proofErr w:type="spellEnd"/>
-      <w:r>
-        <w:t xml:space="preserve"> </w:t>
-      </w:r>
-      <w:proofErr w:type="spellStart"/>
-      <w:r>
-        <w:t>will</w:t>
-      </w:r>
-      <w:proofErr w:type="spellEnd"/>
-      <w:r>
-        <w:t xml:space="preserve"> </w:t>
-      </w:r>
-      <w:proofErr w:type="spellStart"/>
-      <w:r>
-        <w:t>loose</w:t>
-      </w:r>
-      <w:proofErr w:type="spellEnd"/>
-      <w:r>
-        <w:t xml:space="preserve"> </w:t>
-      </w:r>
-      <w:proofErr w:type="spellStart"/>
-      <w:r>
-        <w:t>their</w:t>
-      </w:r>
-      <w:proofErr w:type="spellEnd"/>
-      <w:r>
-        <w:t xml:space="preserve"> access. </w:t>
+        <w:rPr>
+          <w:lang w:val="en-GB"/>
+        </w:rPr>
+        <w:t xml:space="preserve">The attack can be concluded with a success(5%) a failure(65%) or because the technician has found the backdoor and close it(30%). In the last case the attackers will loose their access. </w:t>
       </w:r>
       <w:r>
         <w:rPr>
@@ -10888,6 +10625,9 @@
         <w:pStyle w:val="Paragrafoelenco"/>
         <w:spacing w:after="0"/>
         <w:ind w:left="1440"/>
+        <w:rPr>
+          <w:lang w:val="en-GB"/>
+        </w:rPr>
       </w:pPr>
     </w:p>
     <w:p>
@@ -10949,13 +10689,7 @@
         <w:rPr>
           <w:lang w:val="en-GB"/>
         </w:rPr>
-        <w:t>:</w:t>
-      </w:r>
-      <w:r>
-        <w:rPr>
-          <w:lang w:val="en-GB"/>
-        </w:rPr>
-        <w:t xml:space="preserve"> The attackers need a</w:t>
+        <w:t>: The attackers need a</w:t>
       </w:r>
       <w:r>
         <w:rPr>
@@ -10988,13 +10722,7 @@
         <w:rPr>
           <w:lang w:val="en-GB"/>
         </w:rPr>
-        <w:t>:</w:t>
-      </w:r>
-      <w:r>
-        <w:rPr>
-          <w:lang w:val="en-GB"/>
-        </w:rPr>
-        <w:t xml:space="preserve"> The attackers try t</w:t>
+        <w:t>: The attackers try t</w:t>
       </w:r>
       <w:r>
         <w:rPr>
@@ -11166,13 +10894,7 @@
         <w:rPr>
           <w:lang w:val="en-GB"/>
         </w:rPr>
-        <w:t>:</w:t>
-      </w:r>
-      <w:r>
-        <w:rPr>
-          <w:lang w:val="en-GB"/>
-        </w:rPr>
-        <w:t xml:space="preserve"> The attackers need a</w:t>
+        <w:t>: The attackers need a</w:t>
       </w:r>
       <w:r>
         <w:rPr>
@@ -11205,13 +10927,7 @@
         <w:rPr>
           <w:lang w:val="en-GB"/>
         </w:rPr>
-        <w:t>:</w:t>
-      </w:r>
-      <w:r>
-        <w:rPr>
-          <w:lang w:val="en-GB"/>
-        </w:rPr>
-        <w:t xml:space="preserve"> The attackers try t</w:t>
+        <w:t>: The attackers try t</w:t>
       </w:r>
       <w:r>
         <w:rPr>
@@ -11247,8 +10963,6 @@
         </w:rPr>
         <w:t xml:space="preserve"> Attack to make more easy access the safe</w:t>
       </w:r>
-      <w:bookmarkStart w:id="0" w:name="_GoBack"/>
-      <w:bookmarkEnd w:id="0"/>
     </w:p>
     <w:p>
       <w:pPr>
@@ -11370,13 +11084,7 @@
         <w:rPr>
           <w:lang w:val="en-GB"/>
         </w:rPr>
-        <w:t>:</w:t>
-      </w:r>
-      <w:r>
-        <w:rPr>
-          <w:lang w:val="en-GB"/>
-        </w:rPr>
-        <w:t xml:space="preserve"> The attackers need t</w:t>
+        <w:t>: The attackers need t</w:t>
       </w:r>
       <w:r>
         <w:rPr>
@@ -11409,13 +11117,7 @@
         <w:rPr>
           <w:lang w:val="en-GB"/>
         </w:rPr>
-        <w:t>:</w:t>
-      </w:r>
-      <w:r>
-        <w:rPr>
-          <w:lang w:val="en-GB"/>
-        </w:rPr>
-        <w:t xml:space="preserve"> The attackers </w:t>
+        <w:t xml:space="preserve">: The attackers </w:t>
       </w:r>
       <w:r>
         <w:rPr>
@@ -13119,7 +12821,7 @@
 </file>
 
 <file path=customXml/itemProps1.xml><?xml version="1.0" encoding="utf-8"?>
-<ds:datastoreItem xmlns:ds="http://schemas.openxmlformats.org/officeDocument/2006/customXml" ds:itemID="{C663FE98-FED8-47D3-9E29-716FD3D8BE4B}">
+<ds:datastoreItem xmlns:ds="http://schemas.openxmlformats.org/officeDocument/2006/customXml" ds:itemID="{7488CEB6-31B1-4054-B62D-7001F38FAF61}">
   <ds:schemaRefs>
     <ds:schemaRef ds:uri="http://schemas.openxmlformats.org/officeDocument/2006/bibliography"/>
   </ds:schemaRefs>

</xml_diff>